<commit_message>
Created function to load template text within another template.
</commit_message>
<xml_diff>
--- a/JuryInstructionsMaster.docx
+++ b/JuryInstructionsMaster.docx
@@ -1329,8 +1329,6 @@
               </w:rPr>
               <w:t>char</w:t>
             </w:r>
-            <w:bookmarkStart w:id="0" w:name="_GoBack"/>
-            <w:bookmarkEnd w:id="0"/>
             <w:r>
               <w:rPr>
                 <w:b/>
@@ -1849,15 +1847,7 @@
         <w:t>,</w:t>
       </w:r>
       <w:r>
-        <w:t xml:space="preserve"> </w:t>
-      </w:r>
-      <w:proofErr w:type="gramStart"/>
-      <w:r>
-        <w:t>and</w:t>
-      </w:r>
-      <w:proofErr w:type="gramEnd"/>
-      <w:r>
-        <w:t xml:space="preserve"> it is my function to provide you appropriate instructions </w:t>
+        <w:t xml:space="preserve"> and it is my function to provide you appropriate instructions </w:t>
       </w:r>
       <w:r>
         <w:t xml:space="preserve">on </w:t>
@@ -3576,68 +3566,11 @@
         </w:tabs>
         <w:spacing w:line="480" w:lineRule="auto"/>
         <w:jc w:val="both"/>
-      </w:pPr>
-      <w:r>
-        <w:lastRenderedPageBreak/>
-        <w:tab/>
-        <w:t xml:space="preserve">The first </w:t>
-      </w:r>
-      <w:r>
-        <w:t xml:space="preserve">complaint in this case </w:t>
-      </w:r>
-      <w:r>
-        <w:t>charge</w:t>
-      </w:r>
-      <w:r>
-        <w:t>s</w:t>
-      </w:r>
-      <w:r>
-        <w:t xml:space="preserve"> this </w:t>
-      </w:r>
-      <w:r>
-        <w:t>Defendant</w:t>
-      </w:r>
-      <w:r>
-        <w:t xml:space="preserve"> with the crime of </w:t>
-      </w:r>
-      <w:r>
         <w:rPr>
           <w:b/>
+          <w:u w:val="single"/>
         </w:rPr>
-        <w:t xml:space="preserve">Operating a </w:t>
-      </w:r>
-      <w:r>
-        <w:rPr>
-          <w:b/>
-        </w:rPr>
-        <w:t>V</w:t>
-      </w:r>
-      <w:r>
-        <w:rPr>
-          <w:b/>
-        </w:rPr>
-        <w:t xml:space="preserve">ehicle While </w:t>
-      </w:r>
-      <w:proofErr w:type="gramStart"/>
-      <w:r>
-        <w:rPr>
-          <w:b/>
-        </w:rPr>
-        <w:t>Under</w:t>
-      </w:r>
-      <w:proofErr w:type="gramEnd"/>
-      <w:r>
-        <w:rPr>
-          <w:b/>
-        </w:rPr>
-        <w:t xml:space="preserve"> the Influence of Alcohol</w:t>
-      </w:r>
-      <w:r>
-        <w:rPr>
-          <w:b/>
-        </w:rPr>
-        <w:t>.</w:t>
-      </w:r>
+      </w:pPr>
     </w:p>
     <w:p>
       <w:pPr>
@@ -3677,252 +3610,18 @@
         <w:jc w:val="both"/>
       </w:pPr>
       <w:r>
-        <w:tab/>
-        <w:t xml:space="preserve">Before you can find the </w:t>
-      </w:r>
-      <w:r>
-        <w:t>Defendant</w:t>
-      </w:r>
-      <w:r>
-        <w:t xml:space="preserve"> guilty of the crime of </w:t>
-      </w:r>
-      <w:r>
-        <w:t>Operating a Vehicle While Under the Influence of Alcohol</w:t>
-      </w:r>
-      <w:r>
-        <w:t>, the State of Ohio must prove, to each member of this jury, beyond a reasonable doubt, that:</w:t>
-      </w:r>
-    </w:p>
-    <w:p>
-      <w:pPr>
-        <w:pStyle w:val="Level1"/>
-        <w:numPr>
-          <w:ilvl w:val="0"/>
-          <w:numId w:val="1"/>
-        </w:numPr>
-        <w:tabs>
-          <w:tab w:val="left" w:pos="-1080"/>
-          <w:tab w:val="left" w:pos="-360"/>
-          <w:tab w:val="left" w:pos="0"/>
-          <w:tab w:val="left" w:pos="720"/>
-          <w:tab w:val="left" w:pos="1440"/>
-          <w:tab w:val="left" w:pos="10800"/>
-          <w:tab w:val="left" w:pos="11520"/>
-          <w:tab w:val="left" w:pos="12240"/>
-          <w:tab w:val="left" w:pos="12960"/>
-          <w:tab w:val="left" w:pos="13680"/>
-          <w:tab w:val="left" w:pos="14400"/>
-          <w:tab w:val="left" w:pos="15120"/>
-          <w:tab w:val="left" w:pos="15840"/>
-          <w:tab w:val="left" w:pos="16560"/>
-          <w:tab w:val="left" w:pos="17280"/>
-          <w:tab w:val="left" w:pos="18000"/>
-          <w:tab w:val="left" w:pos="18720"/>
-        </w:tabs>
-        <w:spacing w:line="480" w:lineRule="auto"/>
-        <w:ind w:firstLine="720"/>
-        <w:jc w:val="both"/>
-      </w:pPr>
-      <w:r>
-        <w:tab/>
-      </w:r>
-      <w:r>
-        <w:t>on or about</w:t>
-      </w:r>
-      <w:r>
-        <w:t xml:space="preserve"> </w:t>
-      </w:r>
-      <w:r>
-        <w:t xml:space="preserve">January </w:t>
-      </w:r>
-      <w:r>
-        <w:t>22</w:t>
-      </w:r>
-      <w:r>
-        <w:t>, 20</w:t>
-      </w:r>
-      <w:r>
-        <w:t>21</w:t>
-      </w:r>
-      <w:r>
-        <w:t xml:space="preserve">, </w:t>
-      </w:r>
-      <w:r>
-        <w:t>and in Delaware County, Ohio;</w:t>
-      </w:r>
-    </w:p>
-    <w:p>
-      <w:pPr>
-        <w:pStyle w:val="Level1"/>
-        <w:numPr>
-          <w:ilvl w:val="0"/>
-          <w:numId w:val="1"/>
-        </w:numPr>
-        <w:tabs>
-          <w:tab w:val="left" w:pos="-1080"/>
-          <w:tab w:val="left" w:pos="-360"/>
-          <w:tab w:val="left" w:pos="0"/>
-          <w:tab w:val="left" w:pos="720"/>
-          <w:tab w:val="left" w:pos="1440"/>
-          <w:tab w:val="left" w:pos="2880"/>
-          <w:tab w:val="left" w:pos="3600"/>
-          <w:tab w:val="left" w:pos="4680"/>
-          <w:tab w:val="left" w:pos="5040"/>
-          <w:tab w:val="left" w:pos="6120"/>
-          <w:tab w:val="left" w:pos="6480"/>
-          <w:tab w:val="left" w:pos="7200"/>
-          <w:tab w:val="left" w:pos="7920"/>
-          <w:tab w:val="left" w:pos="8640"/>
-          <w:tab w:val="left" w:pos="9360"/>
-          <w:tab w:val="left" w:pos="10080"/>
-          <w:tab w:val="left" w:pos="10800"/>
-          <w:tab w:val="left" w:pos="11520"/>
-          <w:tab w:val="left" w:pos="12240"/>
-          <w:tab w:val="left" w:pos="12960"/>
-          <w:tab w:val="left" w:pos="13680"/>
-          <w:tab w:val="left" w:pos="14400"/>
-          <w:tab w:val="left" w:pos="15120"/>
-          <w:tab w:val="left" w:pos="15840"/>
-          <w:tab w:val="left" w:pos="16560"/>
-          <w:tab w:val="left" w:pos="17280"/>
-          <w:tab w:val="left" w:pos="18000"/>
-          <w:tab w:val="left" w:pos="18720"/>
-        </w:tabs>
-        <w:spacing w:line="480" w:lineRule="auto"/>
-        <w:ind w:left="2160" w:hanging="1440"/>
-        <w:jc w:val="both"/>
-      </w:pPr>
-      <w:r>
-        <w:tab/>
-        <w:t xml:space="preserve">the </w:t>
-      </w:r>
-      <w:r>
-        <w:t>Defendant</w:t>
-      </w:r>
-      <w:r>
-        <w:t>,</w:t>
-      </w:r>
-      <w:r>
-        <w:t xml:space="preserve"> </w:t>
-      </w:r>
-      <w:r>
-        <w:t xml:space="preserve">Gregory </w:t>
+        <w:t xml:space="preserve">{{ </w:t>
       </w:r>
       <w:proofErr w:type="spellStart"/>
       <w:r>
-        <w:t>Jaudzems</w:t>
+        <w:t>count_one_instructions</w:t>
       </w:r>
       <w:proofErr w:type="spellEnd"/>
       <w:r>
-        <w:t>;</w:t>
-      </w:r>
-    </w:p>
-    <w:p>
-      <w:pPr>
-        <w:pStyle w:val="Level1"/>
-        <w:numPr>
-          <w:ilvl w:val="0"/>
-          <w:numId w:val="1"/>
-        </w:numPr>
-        <w:tabs>
-          <w:tab w:val="left" w:pos="-1080"/>
-          <w:tab w:val="left" w:pos="-360"/>
-          <w:tab w:val="left" w:pos="0"/>
-          <w:tab w:val="left" w:pos="720"/>
-          <w:tab w:val="left" w:pos="1440"/>
-          <w:tab w:val="left" w:pos="2880"/>
-          <w:tab w:val="left" w:pos="3600"/>
-          <w:tab w:val="left" w:pos="4680"/>
-          <w:tab w:val="left" w:pos="5040"/>
-          <w:tab w:val="left" w:pos="6120"/>
-          <w:tab w:val="left" w:pos="6480"/>
-          <w:tab w:val="left" w:pos="7200"/>
-          <w:tab w:val="left" w:pos="7920"/>
-          <w:tab w:val="left" w:pos="8640"/>
-          <w:tab w:val="left" w:pos="9360"/>
-          <w:tab w:val="left" w:pos="10080"/>
-          <w:tab w:val="left" w:pos="10800"/>
-          <w:tab w:val="left" w:pos="11520"/>
-          <w:tab w:val="left" w:pos="12240"/>
-          <w:tab w:val="left" w:pos="12960"/>
-          <w:tab w:val="left" w:pos="13680"/>
-          <w:tab w:val="left" w:pos="14400"/>
-          <w:tab w:val="left" w:pos="15120"/>
-          <w:tab w:val="left" w:pos="15840"/>
-          <w:tab w:val="left" w:pos="16560"/>
-          <w:tab w:val="left" w:pos="17280"/>
-          <w:tab w:val="left" w:pos="18000"/>
-          <w:tab w:val="left" w:pos="18720"/>
-        </w:tabs>
-        <w:spacing w:line="480" w:lineRule="auto"/>
-        <w:ind w:left="2160" w:hanging="1440"/>
-        <w:jc w:val="both"/>
-      </w:pPr>
-      <w:r>
-        <w:tab/>
-      </w:r>
-      <w:r>
-        <w:t>operated a vehicle</w:t>
-      </w:r>
-      <w:r>
-        <w:t>;</w:t>
-      </w:r>
-    </w:p>
-    <w:p>
-      <w:pPr>
-        <w:pStyle w:val="Level1"/>
-        <w:numPr>
-          <w:ilvl w:val="0"/>
-          <w:numId w:val="1"/>
-        </w:numPr>
-        <w:tabs>
-          <w:tab w:val="left" w:pos="-1080"/>
-          <w:tab w:val="left" w:pos="-360"/>
-          <w:tab w:val="left" w:pos="0"/>
-          <w:tab w:val="left" w:pos="720"/>
-          <w:tab w:val="left" w:pos="1440"/>
-          <w:tab w:val="left" w:pos="2880"/>
-          <w:tab w:val="left" w:pos="3600"/>
-          <w:tab w:val="left" w:pos="4680"/>
-          <w:tab w:val="left" w:pos="5040"/>
-          <w:tab w:val="left" w:pos="6120"/>
-          <w:tab w:val="left" w:pos="6480"/>
-          <w:tab w:val="left" w:pos="7200"/>
-          <w:tab w:val="left" w:pos="7920"/>
-          <w:tab w:val="left" w:pos="8640"/>
-          <w:tab w:val="left" w:pos="9360"/>
-          <w:tab w:val="left" w:pos="10080"/>
-          <w:tab w:val="left" w:pos="10800"/>
-          <w:tab w:val="left" w:pos="11520"/>
-          <w:tab w:val="left" w:pos="12240"/>
-          <w:tab w:val="left" w:pos="12960"/>
-          <w:tab w:val="left" w:pos="13680"/>
-          <w:tab w:val="left" w:pos="14400"/>
-          <w:tab w:val="left" w:pos="15120"/>
-          <w:tab w:val="left" w:pos="15840"/>
-          <w:tab w:val="left" w:pos="16560"/>
-          <w:tab w:val="left" w:pos="17280"/>
-          <w:tab w:val="left" w:pos="18000"/>
-          <w:tab w:val="left" w:pos="18720"/>
-        </w:tabs>
-        <w:spacing w:line="480" w:lineRule="auto"/>
-        <w:ind w:left="2160" w:hanging="1440"/>
-        <w:jc w:val="both"/>
-      </w:pPr>
-      <w:r>
-        <w:tab/>
-      </w:r>
-      <w:proofErr w:type="gramStart"/>
-      <w:r>
-        <w:t>while</w:t>
-      </w:r>
-      <w:proofErr w:type="gramEnd"/>
-      <w:r>
-        <w:t xml:space="preserve"> under the influence of alcohol</w:t>
-      </w:r>
-      <w:r>
-        <w:t>.</w:t>
-      </w:r>
+        <w:t xml:space="preserve"> }}</w:t>
+      </w:r>
+      <w:bookmarkStart w:id="0" w:name="_GoBack"/>
+      <w:bookmarkEnd w:id="0"/>
     </w:p>
     <w:p>
       <w:pPr>
@@ -3963,446 +3662,6 @@
       </w:pPr>
       <w:r>
         <w:tab/>
-        <w:t>In stating to you the essential eleme</w:t>
-      </w:r>
-      <w:r>
-        <w:t xml:space="preserve">nts of the crime of </w:t>
-      </w:r>
-      <w:r>
-        <w:rPr>
-          <w:b/>
-        </w:rPr>
-        <w:t xml:space="preserve">Operating a Vehicle While </w:t>
-      </w:r>
-      <w:proofErr w:type="gramStart"/>
-      <w:r>
-        <w:rPr>
-          <w:b/>
-        </w:rPr>
-        <w:t>Under</w:t>
-      </w:r>
-      <w:proofErr w:type="gramEnd"/>
-      <w:r>
-        <w:rPr>
-          <w:b/>
-        </w:rPr>
-        <w:t xml:space="preserve"> the Influence of Alcohol</w:t>
-      </w:r>
-      <w:r>
-        <w:t xml:space="preserve">, I have </w:t>
-      </w:r>
-      <w:r>
-        <w:t xml:space="preserve">used a number of specific terms, </w:t>
-      </w:r>
-      <w:r>
-        <w:t>which I will</w:t>
-      </w:r>
-      <w:r>
-        <w:t xml:space="preserve"> explain to you.</w:t>
-      </w:r>
-    </w:p>
-    <w:p>
-      <w:pPr>
-        <w:widowControl w:val="0"/>
-        <w:tabs>
-          <w:tab w:val="left" w:pos="-1080"/>
-          <w:tab w:val="left" w:pos="-360"/>
-          <w:tab w:val="left" w:pos="0"/>
-          <w:tab w:val="left" w:pos="720"/>
-          <w:tab w:val="left" w:pos="1440"/>
-          <w:tab w:val="left" w:pos="2160"/>
-          <w:tab w:val="left" w:pos="2880"/>
-          <w:tab w:val="left" w:pos="3600"/>
-          <w:tab w:val="left" w:pos="4680"/>
-          <w:tab w:val="left" w:pos="5040"/>
-          <w:tab w:val="left" w:pos="6120"/>
-          <w:tab w:val="left" w:pos="6480"/>
-          <w:tab w:val="left" w:pos="7200"/>
-          <w:tab w:val="left" w:pos="7920"/>
-          <w:tab w:val="left" w:pos="8640"/>
-          <w:tab w:val="left" w:pos="9360"/>
-          <w:tab w:val="left" w:pos="10080"/>
-          <w:tab w:val="left" w:pos="10800"/>
-          <w:tab w:val="left" w:pos="11520"/>
-          <w:tab w:val="left" w:pos="12240"/>
-          <w:tab w:val="left" w:pos="12960"/>
-          <w:tab w:val="left" w:pos="13680"/>
-          <w:tab w:val="left" w:pos="14400"/>
-          <w:tab w:val="left" w:pos="15120"/>
-          <w:tab w:val="left" w:pos="15840"/>
-          <w:tab w:val="left" w:pos="16560"/>
-          <w:tab w:val="left" w:pos="17280"/>
-          <w:tab w:val="left" w:pos="18000"/>
-          <w:tab w:val="left" w:pos="18720"/>
-        </w:tabs>
-        <w:spacing w:line="480" w:lineRule="auto"/>
-        <w:jc w:val="both"/>
-      </w:pPr>
-      <w:r>
-        <w:tab/>
-      </w:r>
-      <w:r>
-        <w:t xml:space="preserve">The term </w:t>
-      </w:r>
-      <w:r>
-        <w:rPr>
-          <w:b/>
-        </w:rPr>
-        <w:t>“</w:t>
-      </w:r>
-      <w:r>
-        <w:rPr>
-          <w:b/>
-        </w:rPr>
-        <w:t>operate</w:t>
-      </w:r>
-      <w:r>
-        <w:rPr>
-          <w:b/>
-        </w:rPr>
-        <w:t>”</w:t>
-      </w:r>
-      <w:r>
-        <w:t xml:space="preserve"> means to cause or have caused the movement of a vehicle.</w:t>
-      </w:r>
-    </w:p>
-    <w:p>
-      <w:pPr>
-        <w:widowControl w:val="0"/>
-        <w:tabs>
-          <w:tab w:val="left" w:pos="-1080"/>
-          <w:tab w:val="left" w:pos="-360"/>
-          <w:tab w:val="left" w:pos="0"/>
-          <w:tab w:val="left" w:pos="720"/>
-          <w:tab w:val="left" w:pos="1440"/>
-          <w:tab w:val="left" w:pos="2160"/>
-          <w:tab w:val="left" w:pos="2880"/>
-          <w:tab w:val="left" w:pos="3600"/>
-          <w:tab w:val="left" w:pos="4680"/>
-          <w:tab w:val="left" w:pos="5040"/>
-          <w:tab w:val="left" w:pos="6120"/>
-          <w:tab w:val="left" w:pos="6480"/>
-          <w:tab w:val="left" w:pos="7200"/>
-          <w:tab w:val="left" w:pos="7920"/>
-          <w:tab w:val="left" w:pos="8640"/>
-          <w:tab w:val="left" w:pos="9360"/>
-          <w:tab w:val="left" w:pos="10080"/>
-          <w:tab w:val="left" w:pos="10800"/>
-          <w:tab w:val="left" w:pos="11520"/>
-          <w:tab w:val="left" w:pos="12240"/>
-          <w:tab w:val="left" w:pos="12960"/>
-          <w:tab w:val="left" w:pos="13680"/>
-          <w:tab w:val="left" w:pos="14400"/>
-          <w:tab w:val="left" w:pos="15120"/>
-          <w:tab w:val="left" w:pos="15840"/>
-          <w:tab w:val="left" w:pos="16560"/>
-          <w:tab w:val="left" w:pos="17280"/>
-          <w:tab w:val="left" w:pos="18000"/>
-          <w:tab w:val="left" w:pos="18720"/>
-        </w:tabs>
-        <w:spacing w:line="480" w:lineRule="auto"/>
-        <w:jc w:val="both"/>
-      </w:pPr>
-      <w:r>
-        <w:tab/>
-        <w:t xml:space="preserve">The term </w:t>
-      </w:r>
-      <w:r>
-        <w:rPr>
-          <w:b/>
-        </w:rPr>
-        <w:t>“vehicle”</w:t>
-      </w:r>
-      <w:r>
-        <w:t xml:space="preserve"> means every device upon which a person or property may be transported upon a highway.</w:t>
-      </w:r>
-    </w:p>
-    <w:p>
-      <w:pPr>
-        <w:tabs>
-          <w:tab w:val="left" w:pos="-1080"/>
-          <w:tab w:val="left" w:pos="-360"/>
-          <w:tab w:val="left" w:pos="0"/>
-          <w:tab w:val="left" w:pos="720"/>
-          <w:tab w:val="left" w:pos="1440"/>
-          <w:tab w:val="left" w:pos="2160"/>
-          <w:tab w:val="left" w:pos="2880"/>
-          <w:tab w:val="left" w:pos="3600"/>
-          <w:tab w:val="left" w:pos="4680"/>
-          <w:tab w:val="left" w:pos="5040"/>
-          <w:tab w:val="left" w:pos="6120"/>
-          <w:tab w:val="left" w:pos="6480"/>
-          <w:tab w:val="left" w:pos="7200"/>
-          <w:tab w:val="left" w:pos="7920"/>
-          <w:tab w:val="left" w:pos="8640"/>
-          <w:tab w:val="left" w:pos="9360"/>
-          <w:tab w:val="left" w:pos="10080"/>
-        </w:tabs>
-        <w:spacing w:line="480" w:lineRule="auto"/>
-        <w:ind w:firstLine="720"/>
-        <w:jc w:val="both"/>
-      </w:pPr>
-      <w:r>
-        <w:rPr>
-          <w:b/>
-        </w:rPr>
-        <w:t>“Under the Influence”</w:t>
-      </w:r>
-      <w:r>
-        <w:t xml:space="preserve"> means that the </w:t>
-      </w:r>
-      <w:r>
-        <w:t>Defendant</w:t>
-      </w:r>
-      <w:r>
-        <w:t xml:space="preserve"> consumed some alcohol</w:t>
-      </w:r>
-      <w:r>
-        <w:t>,</w:t>
-      </w:r>
-      <w:r>
-        <w:t xml:space="preserve"> whether mild or potent, </w:t>
-      </w:r>
-      <w:r>
-        <w:t xml:space="preserve">and </w:t>
-      </w:r>
-      <w:r>
-        <w:t>in such a quantity, whether small or great, that it adversely affected</w:t>
-      </w:r>
-      <w:r>
-        <w:t xml:space="preserve"> and noticeably impaired the </w:t>
-      </w:r>
-      <w:r>
-        <w:t>Defendant</w:t>
-      </w:r>
-      <w:r>
-        <w:t>’</w:t>
-      </w:r>
-      <w:r>
-        <w:t xml:space="preserve">s actions, reactions, or mental processes under the circumstances then existing and deprived the </w:t>
-      </w:r>
-      <w:r>
-        <w:t>Defendant</w:t>
-      </w:r>
-      <w:r>
-        <w:t xml:space="preserve"> of that clearness of intellect and control of h</w:t>
-      </w:r>
-      <w:r>
-        <w:t>im</w:t>
-      </w:r>
-      <w:r>
-        <w:t xml:space="preserve">self that he would otherwise have possessed.  The question is not how much alcohol would affect an ordinary person.  The question is what effect </w:t>
-      </w:r>
-      <w:proofErr w:type="gramStart"/>
-      <w:r>
-        <w:t xml:space="preserve">did any alcohol consumed by the </w:t>
-      </w:r>
-      <w:r>
-        <w:t>Defendant</w:t>
-      </w:r>
-      <w:r>
-        <w:t xml:space="preserve"> have</w:t>
-      </w:r>
-      <w:proofErr w:type="gramEnd"/>
-      <w:r>
-        <w:t xml:space="preserve"> on h</w:t>
-      </w:r>
-      <w:r>
-        <w:t>im</w:t>
-      </w:r>
-      <w:r>
-        <w:t xml:space="preserve"> at the time and place involved.  If the consumption of alcohol so affected the nervous system, brain, or muscles of the </w:t>
-      </w:r>
-      <w:r>
-        <w:t>Defendant</w:t>
-      </w:r>
-      <w:r>
-        <w:t xml:space="preserve"> that it impaired, to a noticeable degree, h</w:t>
-      </w:r>
-      <w:r>
-        <w:t>is</w:t>
-      </w:r>
-      <w:r>
-        <w:t xml:space="preserve"> ability to operate </w:t>
-      </w:r>
-      <w:r>
-        <w:t>a</w:t>
-      </w:r>
-      <w:r>
-        <w:t xml:space="preserve"> vehicle, then the </w:t>
-      </w:r>
-      <w:r>
-        <w:t>Defendant</w:t>
-      </w:r>
-      <w:r>
-        <w:t xml:space="preserve"> was under the influence of alcohol.</w:t>
-      </w:r>
-    </w:p>
-    <w:p>
-      <w:pPr>
-        <w:widowControl w:val="0"/>
-        <w:tabs>
-          <w:tab w:val="left" w:pos="-1080"/>
-          <w:tab w:val="left" w:pos="-360"/>
-          <w:tab w:val="left" w:pos="0"/>
-          <w:tab w:val="left" w:pos="720"/>
-          <w:tab w:val="left" w:pos="1440"/>
-          <w:tab w:val="left" w:pos="2160"/>
-          <w:tab w:val="left" w:pos="2880"/>
-          <w:tab w:val="left" w:pos="3600"/>
-          <w:tab w:val="left" w:pos="4680"/>
-          <w:tab w:val="left" w:pos="5040"/>
-          <w:tab w:val="left" w:pos="6120"/>
-          <w:tab w:val="left" w:pos="6480"/>
-          <w:tab w:val="left" w:pos="7200"/>
-          <w:tab w:val="left" w:pos="7920"/>
-          <w:tab w:val="left" w:pos="8640"/>
-          <w:tab w:val="left" w:pos="9360"/>
-          <w:tab w:val="left" w:pos="10080"/>
-          <w:tab w:val="left" w:pos="10800"/>
-          <w:tab w:val="left" w:pos="11520"/>
-          <w:tab w:val="left" w:pos="12240"/>
-          <w:tab w:val="left" w:pos="12960"/>
-          <w:tab w:val="left" w:pos="13680"/>
-          <w:tab w:val="left" w:pos="14400"/>
-          <w:tab w:val="left" w:pos="15120"/>
-          <w:tab w:val="left" w:pos="15840"/>
-          <w:tab w:val="left" w:pos="16560"/>
-          <w:tab w:val="left" w:pos="17280"/>
-          <w:tab w:val="left" w:pos="18000"/>
-          <w:tab w:val="left" w:pos="18720"/>
-        </w:tabs>
-        <w:spacing w:line="480" w:lineRule="auto"/>
-        <w:jc w:val="both"/>
-      </w:pPr>
-      <w:r>
-        <w:tab/>
-        <w:t>If, after consider</w:t>
-      </w:r>
-      <w:r>
-        <w:t xml:space="preserve">ing </w:t>
-      </w:r>
-      <w:r>
-        <w:t>all</w:t>
-      </w:r>
-      <w:r>
-        <w:t xml:space="preserve"> the evidence, all eight members of this jury find that the State of Ohio proved, beyond a reasonable doubt, ea</w:t>
-      </w:r>
-      <w:r>
-        <w:t xml:space="preserve">ch and every essential element of the crime of </w:t>
-      </w:r>
-      <w:r>
-        <w:t xml:space="preserve">Operating a </w:t>
-      </w:r>
-      <w:r>
-        <w:lastRenderedPageBreak/>
-        <w:t xml:space="preserve">Vehicle While </w:t>
-      </w:r>
-      <w:proofErr w:type="gramStart"/>
-      <w:r>
-        <w:t>Under</w:t>
-      </w:r>
-      <w:proofErr w:type="gramEnd"/>
-      <w:r>
-        <w:t xml:space="preserve"> the Influence of Alcohol</w:t>
-      </w:r>
-      <w:r>
-        <w:t xml:space="preserve">, then it will be the duty of this jury to find the </w:t>
-      </w:r>
-      <w:r>
-        <w:t>Defendant</w:t>
-      </w:r>
-      <w:r>
-        <w:t xml:space="preserve"> guilty</w:t>
-      </w:r>
-      <w:r>
-        <w:t xml:space="preserve"> on that charge</w:t>
-      </w:r>
-      <w:r>
-        <w:t>.</w:t>
-      </w:r>
-    </w:p>
-    <w:p>
-      <w:pPr>
-        <w:widowControl w:val="0"/>
-        <w:tabs>
-          <w:tab w:val="left" w:pos="-1080"/>
-          <w:tab w:val="left" w:pos="-360"/>
-          <w:tab w:val="left" w:pos="0"/>
-          <w:tab w:val="left" w:pos="720"/>
-          <w:tab w:val="left" w:pos="1440"/>
-          <w:tab w:val="left" w:pos="2160"/>
-          <w:tab w:val="left" w:pos="2880"/>
-          <w:tab w:val="left" w:pos="3600"/>
-          <w:tab w:val="left" w:pos="4680"/>
-          <w:tab w:val="left" w:pos="5040"/>
-          <w:tab w:val="left" w:pos="6120"/>
-          <w:tab w:val="left" w:pos="6480"/>
-          <w:tab w:val="left" w:pos="7200"/>
-          <w:tab w:val="left" w:pos="7920"/>
-          <w:tab w:val="left" w:pos="8640"/>
-          <w:tab w:val="left" w:pos="9360"/>
-          <w:tab w:val="left" w:pos="10080"/>
-          <w:tab w:val="left" w:pos="10800"/>
-          <w:tab w:val="left" w:pos="11520"/>
-          <w:tab w:val="left" w:pos="12240"/>
-          <w:tab w:val="left" w:pos="12960"/>
-          <w:tab w:val="left" w:pos="13680"/>
-          <w:tab w:val="left" w:pos="14400"/>
-          <w:tab w:val="left" w:pos="15120"/>
-          <w:tab w:val="left" w:pos="15840"/>
-          <w:tab w:val="left" w:pos="16560"/>
-          <w:tab w:val="left" w:pos="17280"/>
-          <w:tab w:val="left" w:pos="18000"/>
-          <w:tab w:val="left" w:pos="18720"/>
-        </w:tabs>
-        <w:spacing w:line="480" w:lineRule="auto"/>
-        <w:jc w:val="both"/>
-      </w:pPr>
-      <w:r>
-        <w:tab/>
-        <w:t>If, after consider</w:t>
-      </w:r>
-      <w:r>
-        <w:t xml:space="preserve">ing </w:t>
-      </w:r>
-      <w:r>
-        <w:t xml:space="preserve">all </w:t>
-      </w:r>
-      <w:r>
-        <w:t xml:space="preserve">of </w:t>
-      </w:r>
-      <w:r>
-        <w:t>the evidence, this jury finds that the State of Ohio did not prove beyond a reasonabl</w:t>
-      </w:r>
-      <w:r>
-        <w:t xml:space="preserve">e doubt any one of the essential elements of the crime of </w:t>
-      </w:r>
-      <w:r>
-        <w:t xml:space="preserve">Operating a Vehicle While </w:t>
-      </w:r>
-      <w:proofErr w:type="gramStart"/>
-      <w:r>
-        <w:t>Under</w:t>
-      </w:r>
-      <w:proofErr w:type="gramEnd"/>
-      <w:r>
-        <w:t xml:space="preserve"> the Influence of Alcohol</w:t>
-      </w:r>
-      <w:r>
-        <w:t xml:space="preserve">, then it will be the duty of this jury to find the </w:t>
-      </w:r>
-      <w:r>
-        <w:t>Defendant</w:t>
-      </w:r>
-      <w:r>
-        <w:t xml:space="preserve"> not guilty</w:t>
-      </w:r>
-      <w:r>
-        <w:t xml:space="preserve"> on that charge</w:t>
-      </w:r>
-      <w:r>
-        <w:t>.</w:t>
       </w:r>
     </w:p>
     <w:p>
@@ -4999,6 +4258,7 @@
           <w:b/>
           <w:u w:val="single"/>
         </w:rPr>
+        <w:lastRenderedPageBreak/>
         <w:t>Each Charge is Separate and Must Be Considered Separately</w:t>
       </w:r>
       <w:r>
@@ -5272,17 +4532,17 @@
         <w:t xml:space="preserve">case </w:t>
       </w:r>
       <w:r>
-        <w:t xml:space="preserve">or any other case may arouse sympathy for one party or another.  Sympathy is a common human experience.  The law does not expect you to be free of such normal reactions.  However, the law and your oath as jurors require you to eliminate sympathy during your </w:t>
+        <w:t>or any other case may arouse sympathy for one party or another.  Sympathy is a common human experience.  The law does not expect you to be free of such normal reactions.  However, the law and your oath as jurors require you to eliminate sympathy during your deliberations and to disregard it in reaching your verdict.  It is your duty to carefully weigh the evidence, to decide the disputed questions of fact, and then to apply the facts to the instructions that I have given to you and to render your verdict</w:t>
+      </w:r>
+      <w:r>
+        <w:t>s</w:t>
+      </w:r>
+      <w:r>
+        <w:t xml:space="preserve"> accordingly.  Remember that you are not partisans or advocates in this </w:t>
       </w:r>
       <w:r>
         <w:lastRenderedPageBreak/>
-        <w:t>deliberations and to disregard it in reaching your verdict.  It is your duty to carefully weigh the evidence, to decide the disputed questions of fact, and then to apply the facts to the instructions that I have given to you and to render your verdict</w:t>
-      </w:r>
-      <w:r>
-        <w:t>s</w:t>
-      </w:r>
-      <w:r>
-        <w:t xml:space="preserve"> accordingly.  Remember that you are not partisans or advocates in this matter.  Instead, you are the judges of the facts here in dispute.</w:t>
+        <w:t>matter.  Instead, you are the judges of the facts here in dispute.</w:t>
       </w:r>
     </w:p>
     <w:p>
@@ -5642,9 +4902,12 @@
         <w:jc w:val="both"/>
       </w:pPr>
       <w:r>
+        <w:tab/>
+        <w:t xml:space="preserve">When you retire, first select one of your members as a foreperson to expedite the handling of your deliberations.  The foreperson will see that your discussions are orderly and that each juror has an opportunity to discuss the case and to cast his or her vote.  Otherwise, the authority of the foreperson is </w:t>
+      </w:r>
+      <w:r>
         <w:lastRenderedPageBreak/>
-        <w:tab/>
-        <w:t>When you retire, first select one of your members as a foreperson to expedite the handling of your deliberations.  The foreperson will see that your discussions are orderly and that each juror has an opportunity to discuss the case and to cast his or her vote.  Otherwise, the authority of the foreperson is the same as that of any other juror.</w:t>
+        <w:t>the same as that of any other juror.</w:t>
       </w:r>
     </w:p>
     <w:p>
@@ -13559,7 +12822,7 @@
 </file>
 
 <file path=customXml/itemProps1.xml><?xml version="1.0" encoding="utf-8"?>
-<ds:datastoreItem xmlns:ds="http://schemas.openxmlformats.org/officeDocument/2006/customXml" ds:itemID="{5BDC7D42-35D7-454A-944F-A6AC096A5624}">
+<ds:datastoreItem xmlns:ds="http://schemas.openxmlformats.org/officeDocument/2006/customXml" ds:itemID="{D7084230-83D8-4764-874E-AEA333F2D886}">
   <ds:schemaRefs>
     <ds:schemaRef ds:uri="http://schemas.openxmlformats.org/officeDocument/2006/bibliography"/>
   </ds:schemaRefs>

</xml_diff>